<commit_message>
UML Edit & .dock Inclusion Removal
Edited the UML and removed the .gitconfig and .gitattributes files that were part of the attempt to view .docx files online.
</commit_message>
<xml_diff>
--- a/UML.docx
+++ b/UML.docx
@@ -1,6 +1,6 @@
 
 <file path=word/document.xml><?xml version="1.0" encoding="utf-8"?>
-<w:document xmlns:wpc="http://schemas.microsoft.com/office/word/2010/wordprocessingCanvas" xmlns:cx="http://schemas.microsoft.com/office/drawing/2014/chartex" xmlns:cx1="http://schemas.microsoft.com/office/drawing/2015/9/8/chartex" xmlns:mc="http://schemas.openxmlformats.org/markup-compatibility/2006" xmlns:o="urn:schemas-microsoft-com:office:office" xmlns:r="http://schemas.openxmlformats.org/officeDocument/2006/relationships" xmlns:m="http://schemas.openxmlformats.org/officeDocument/2006/math" xmlns:v="urn:schemas-microsoft-com:vml" xmlns:wp14="http://schemas.microsoft.com/office/word/2010/wordprocessingDrawing" xmlns:wp="http://schemas.openxmlformats.org/drawingml/2006/wordprocessingDrawing" xmlns:w10="urn:schemas-microsoft-com:office:word" xmlns:w="http://schemas.openxmlformats.org/wordprocessingml/2006/main" xmlns:w14="http://schemas.microsoft.com/office/word/2010/wordml" xmlns:w15="http://schemas.microsoft.com/office/word/2012/wordml" xmlns:w16se="http://schemas.microsoft.com/office/word/2015/wordml/symex" xmlns:wpg="http://schemas.microsoft.com/office/word/2010/wordprocessingGroup" xmlns:wpi="http://schemas.microsoft.com/office/word/2010/wordprocessingInk" xmlns:wne="http://schemas.microsoft.com/office/word/2006/wordml" xmlns:wps="http://schemas.microsoft.com/office/word/2010/wordprocessingShape" mc:Ignorable="w14 w15 w16se wp14">
+<w:document xmlns:wpc="http://schemas.microsoft.com/office/word/2010/wordprocessingCanvas" xmlns:cx="http://schemas.microsoft.com/office/drawing/2014/chartex" xmlns:mc="http://schemas.openxmlformats.org/markup-compatibility/2006" xmlns:o="urn:schemas-microsoft-com:office:office" xmlns:r="http://schemas.openxmlformats.org/officeDocument/2006/relationships" xmlns:m="http://schemas.openxmlformats.org/officeDocument/2006/math" xmlns:v="urn:schemas-microsoft-com:vml" xmlns:wp14="http://schemas.microsoft.com/office/word/2010/wordprocessingDrawing" xmlns:wp="http://schemas.openxmlformats.org/drawingml/2006/wordprocessingDrawing" xmlns:w10="urn:schemas-microsoft-com:office:word" xmlns:w="http://schemas.openxmlformats.org/wordprocessingml/2006/main" xmlns:w14="http://schemas.microsoft.com/office/word/2010/wordml" xmlns:w15="http://schemas.microsoft.com/office/word/2012/wordml" xmlns:w16se="http://schemas.microsoft.com/office/word/2015/wordml/symex" xmlns:wpg="http://schemas.microsoft.com/office/word/2010/wordprocessingGroup" xmlns:wpi="http://schemas.microsoft.com/office/word/2010/wordprocessingInk" xmlns:wne="http://schemas.microsoft.com/office/word/2006/wordml" xmlns:wps="http://schemas.microsoft.com/office/word/2010/wordprocessingShape" mc:Ignorable="w14 w15 w16se wp14">
   <w:body>
     <w:p>
       <w:pPr>
@@ -129,7 +129,28 @@
                 <w:sz w:val="24"/>
                 <w:szCs w:val="24"/>
               </w:rPr>
-              <w:t>- Static board</w:t>
+              <w:t>#</w:t>
+            </w:r>
+            <w:r>
+              <w:rPr>
+                <w:sz w:val="24"/>
+                <w:szCs w:val="24"/>
+              </w:rPr>
+              <w:t xml:space="preserve"> B</w:t>
+            </w:r>
+            <w:r>
+              <w:rPr>
+                <w:sz w:val="24"/>
+                <w:szCs w:val="24"/>
+              </w:rPr>
+              <w:t>oard</w:t>
+            </w:r>
+            <w:r>
+              <w:rPr>
+                <w:sz w:val="24"/>
+                <w:szCs w:val="24"/>
+              </w:rPr>
+              <w:t xml:space="preserve"> _board</w:t>
             </w:r>
           </w:p>
         </w:tc>
@@ -437,6 +458,8 @@
           <w:szCs w:val="28"/>
         </w:rPr>
       </w:pPr>
+      <w:bookmarkStart w:id="0" w:name="_GoBack"/>
+      <w:bookmarkEnd w:id="0"/>
       <w:r>
         <w:rPr>
           <w:b/>
@@ -448,18 +471,18 @@
         <mc:AlternateContent>
           <mc:Choice Requires="wps">
             <w:drawing>
-              <wp:anchor distT="0" distB="0" distL="114300" distR="114300" simplePos="0" relativeHeight="251669504" behindDoc="0" locked="0" layoutInCell="1" allowOverlap="1" wp14:anchorId="7D7A624E" wp14:editId="5B1A51BB">
+              <wp:anchor distT="0" distB="0" distL="114300" distR="114300" simplePos="0" relativeHeight="251665408" behindDoc="0" locked="0" layoutInCell="1" allowOverlap="1" wp14:anchorId="1B13AECD" wp14:editId="5D25BF8B">
                 <wp:simplePos x="0" y="0"/>
                 <wp:positionH relativeFrom="column">
-                  <wp:posOffset>3152775</wp:posOffset>
+                  <wp:posOffset>3838575</wp:posOffset>
                 </wp:positionH>
                 <wp:positionV relativeFrom="paragraph">
                   <wp:posOffset>44450</wp:posOffset>
                 </wp:positionV>
-                <wp:extent cx="1047750" cy="4038600"/>
-                <wp:effectExtent l="95250" t="38100" r="19050" b="19050"/>
+                <wp:extent cx="337820" cy="914400"/>
+                <wp:effectExtent l="76200" t="38100" r="24130" b="19050"/>
                 <wp:wrapNone/>
-                <wp:docPr id="8" name="מחבר חץ ישר 8"/>
+                <wp:docPr id="6" name="מחבר חץ ישר 6"/>
                 <wp:cNvGraphicFramePr/>
                 <a:graphic xmlns:a="http://schemas.openxmlformats.org/drawingml/2006/main">
                   <a:graphicData uri="http://schemas.microsoft.com/office/word/2010/wordprocessingShape">
@@ -468,7 +491,7 @@
                       <wps:spPr>
                         <a:xfrm flipH="1" flipV="1">
                           <a:off x="0" y="0"/>
-                          <a:ext cx="1047750" cy="4038600"/>
+                          <a:ext cx="337820" cy="914400"/>
                         </a:xfrm>
                         <a:prstGeom prst="straightConnector1">
                           <a:avLst/>
@@ -507,11 +530,11 @@
           </mc:Choice>
           <mc:Fallback>
             <w:pict>
-              <v:shapetype w14:anchorId="7B59E96B" id="_x0000_t32" coordsize="21600,21600" o:spt="32" o:oned="t" path="m,l21600,21600e" filled="f">
+              <v:shapetype w14:anchorId="7C0D6D93" id="_x0000_t32" coordsize="21600,21600" o:spt="32" o:oned="t" path="m,l21600,21600e" filled="f">
                 <v:path arrowok="t" fillok="f" o:connecttype="none"/>
                 <o:lock v:ext="edit" shapetype="t"/>
               </v:shapetype>
-              <v:shape id="מחבר חץ ישר 8" o:spid="_x0000_s1026" type="#_x0000_t32" style="position:absolute;left:0;text-align:left;margin-left:248.25pt;margin-top:3.5pt;width:82.5pt;height:318pt;flip:x y;z-index:251669504;visibility:visible;mso-wrap-style:square;mso-width-percent:0;mso-height-percent:0;mso-wrap-distance-left:9pt;mso-wrap-distance-top:0;mso-wrap-distance-right:9pt;mso-wrap-distance-bottom:0;mso-position-horizontal:absolute;mso-position-horizontal-relative:text;mso-position-vertical:absolute;mso-position-vertical-relative:text;mso-width-percent:0;mso-height-percent:0;mso-width-relative:margin;mso-height-relative:margin" o:gfxdata="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" strokecolor="black [3200]" strokeweight="2.75pt">
+              <v:shape id="מחבר חץ ישר 6" o:spid="_x0000_s1026" type="#_x0000_t32" style="position:absolute;margin-left:302.25pt;margin-top:3.5pt;width:26.6pt;height:1in;flip:x y;z-index:251665408;visibility:visible;mso-wrap-style:square;mso-width-percent:0;mso-height-percent:0;mso-wrap-distance-left:9pt;mso-wrap-distance-top:0;mso-wrap-distance-right:9pt;mso-wrap-distance-bottom:0;mso-position-horizontal:absolute;mso-position-horizontal-relative:text;mso-position-vertical:absolute;mso-position-vertical-relative:text;mso-width-percent:0;mso-height-percent:0;mso-width-relative:margin;mso-height-relative:margin" o:gfxdata="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" strokecolor="black [3200]" strokeweight="2.75pt">
                 <v:stroke startarrowwidth="wide" startarrowlength="long" endarrow="block" endarrowwidth="wide" endarrowlength="long" joinstyle="miter"/>
               </v:shape>
             </w:pict>
@@ -529,27 +552,27 @@
         <mc:AlternateContent>
           <mc:Choice Requires="wps">
             <w:drawing>
-              <wp:anchor distT="0" distB="0" distL="114300" distR="114300" simplePos="0" relativeHeight="251667456" behindDoc="0" locked="0" layoutInCell="1" allowOverlap="1" wp14:anchorId="202FA5E4" wp14:editId="5EFBDE23">
+              <wp:anchor distT="0" distB="0" distL="114300" distR="114300" simplePos="0" relativeHeight="251663360" behindDoc="0" locked="0" layoutInCell="1" allowOverlap="1" wp14:anchorId="34D64C26" wp14:editId="1C342B9E">
                 <wp:simplePos x="0" y="0"/>
-                <wp:positionH relativeFrom="margin">
-                  <wp:posOffset>3476625</wp:posOffset>
+                <wp:positionH relativeFrom="column">
+                  <wp:posOffset>1647825</wp:posOffset>
                 </wp:positionH>
                 <wp:positionV relativeFrom="paragraph">
-                  <wp:posOffset>44450</wp:posOffset>
+                  <wp:posOffset>53975</wp:posOffset>
                 </wp:positionV>
-                <wp:extent cx="704850" cy="2409825"/>
-                <wp:effectExtent l="76200" t="38100" r="19050" b="9525"/>
+                <wp:extent cx="1051560" cy="3200400"/>
+                <wp:effectExtent l="19050" t="38100" r="53340" b="19050"/>
                 <wp:wrapNone/>
-                <wp:docPr id="7" name="מחבר חץ ישר 7"/>
+                <wp:docPr id="5" name="מחבר חץ ישר 5"/>
                 <wp:cNvGraphicFramePr/>
                 <a:graphic xmlns:a="http://schemas.openxmlformats.org/drawingml/2006/main">
                   <a:graphicData uri="http://schemas.microsoft.com/office/word/2010/wordprocessingShape">
                     <wps:wsp>
                       <wps:cNvCnPr/>
                       <wps:spPr>
-                        <a:xfrm flipH="1" flipV="1">
+                        <a:xfrm flipV="1">
                           <a:off x="0" y="0"/>
-                          <a:ext cx="704850" cy="2409825"/>
+                          <a:ext cx="1051560" cy="3200400"/>
                         </a:xfrm>
                         <a:prstGeom prst="straightConnector1">
                           <a:avLst/>
@@ -588,9 +611,8 @@
           </mc:Choice>
           <mc:Fallback>
             <w:pict>
-              <v:shape w14:anchorId="78D624D6" id="מחבר חץ ישר 7" o:spid="_x0000_s1026" type="#_x0000_t32" style="position:absolute;left:0;text-align:left;margin-left:273.75pt;margin-top:3.5pt;width:55.5pt;height:189.75pt;flip:x y;z-index:251667456;visibility:visible;mso-wrap-style:square;mso-width-percent:0;mso-height-percent:0;mso-wrap-distance-left:9pt;mso-wrap-distance-top:0;mso-wrap-distance-right:9pt;mso-wrap-distance-bottom:0;mso-position-horizontal:absolute;mso-position-horizontal-relative:margin;mso-position-vertical:absolute;mso-position-vertical-relative:text;mso-width-percent:0;mso-height-percent:0;mso-width-relative:margin;mso-height-relative:margin" o:gfxdata="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" strokecolor="black [3200]" strokeweight="2.75pt">
+              <v:shape w14:anchorId="2569C74E" id="מחבר חץ ישר 5" o:spid="_x0000_s1026" type="#_x0000_t32" style="position:absolute;margin-left:129.75pt;margin-top:4.25pt;width:82.8pt;height:252pt;flip:y;z-index:251663360;visibility:visible;mso-wrap-style:square;mso-width-percent:0;mso-height-percent:0;mso-wrap-distance-left:9pt;mso-wrap-distance-top:0;mso-wrap-distance-right:9pt;mso-wrap-distance-bottom:0;mso-position-horizontal:absolute;mso-position-horizontal-relative:text;mso-position-vertical:absolute;mso-position-vertical-relative:text;mso-width-percent:0;mso-height-percent:0;mso-width-relative:margin;mso-height-relative:margin" o:gfxdata="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" strokecolor="black [3200]" strokeweight="2.75pt">
                 <v:stroke startarrowwidth="wide" startarrowlength="long" endarrow="block" endarrowwidth="wide" endarrowlength="long" joinstyle="miter"/>
-                <w10:wrap anchorx="margin"/>
               </v:shape>
             </w:pict>
           </mc:Fallback>
@@ -607,27 +629,27 @@
         <mc:AlternateContent>
           <mc:Choice Requires="wps">
             <w:drawing>
-              <wp:anchor distT="0" distB="0" distL="114300" distR="114300" simplePos="0" relativeHeight="251661312" behindDoc="0" locked="0" layoutInCell="1" allowOverlap="1" wp14:anchorId="0620E380" wp14:editId="36C44CC3">
+              <wp:anchor distT="0" distB="0" distL="114300" distR="114300" simplePos="0" relativeHeight="251667456" behindDoc="0" locked="0" layoutInCell="1" allowOverlap="1" wp14:anchorId="7507EF0A" wp14:editId="4C6A536F">
                 <wp:simplePos x="0" y="0"/>
-                <wp:positionH relativeFrom="column">
-                  <wp:posOffset>1628775</wp:posOffset>
+                <wp:positionH relativeFrom="margin">
+                  <wp:posOffset>3495675</wp:posOffset>
                 </wp:positionH>
                 <wp:positionV relativeFrom="paragraph">
                   <wp:posOffset>44450</wp:posOffset>
                 </wp:positionV>
-                <wp:extent cx="828675" cy="2362200"/>
-                <wp:effectExtent l="19050" t="38100" r="47625" b="19050"/>
+                <wp:extent cx="685800" cy="2057400"/>
+                <wp:effectExtent l="76200" t="38100" r="19050" b="19050"/>
                 <wp:wrapNone/>
-                <wp:docPr id="4" name="מחבר חץ ישר 4"/>
+                <wp:docPr id="7" name="מחבר חץ ישר 7"/>
                 <wp:cNvGraphicFramePr/>
                 <a:graphic xmlns:a="http://schemas.openxmlformats.org/drawingml/2006/main">
                   <a:graphicData uri="http://schemas.microsoft.com/office/word/2010/wordprocessingShape">
                     <wps:wsp>
                       <wps:cNvCnPr/>
                       <wps:spPr>
-                        <a:xfrm flipV="1">
+                        <a:xfrm flipH="1" flipV="1">
                           <a:off x="0" y="0"/>
-                          <a:ext cx="828675" cy="2362200"/>
+                          <a:ext cx="685800" cy="2057400"/>
                         </a:xfrm>
                         <a:prstGeom prst="straightConnector1">
                           <a:avLst/>
@@ -666,8 +688,9 @@
           </mc:Choice>
           <mc:Fallback>
             <w:pict>
-              <v:shape w14:anchorId="1CE5CAA7" id="מחבר חץ ישר 4" o:spid="_x0000_s1026" type="#_x0000_t32" style="position:absolute;left:0;text-align:left;margin-left:128.25pt;margin-top:3.5pt;width:65.25pt;height:186pt;flip:y;z-index:251661312;visibility:visible;mso-wrap-style:square;mso-width-percent:0;mso-height-percent:0;mso-wrap-distance-left:9pt;mso-wrap-distance-top:0;mso-wrap-distance-right:9pt;mso-wrap-distance-bottom:0;mso-position-horizontal:absolute;mso-position-horizontal-relative:text;mso-position-vertical:absolute;mso-position-vertical-relative:text;mso-width-percent:0;mso-height-percent:0;mso-width-relative:margin;mso-height-relative:margin" o:gfxdata="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" strokecolor="black [3200]" strokeweight="2.75pt">
+              <v:shape w14:anchorId="473C6AF6" id="מחבר חץ ישר 7" o:spid="_x0000_s1026" type="#_x0000_t32" style="position:absolute;margin-left:275.25pt;margin-top:3.5pt;width:54pt;height:162pt;flip:x y;z-index:251667456;visibility:visible;mso-wrap-style:square;mso-width-percent:0;mso-height-percent:0;mso-wrap-distance-left:9pt;mso-wrap-distance-top:0;mso-wrap-distance-right:9pt;mso-wrap-distance-bottom:0;mso-position-horizontal:absolute;mso-position-horizontal-relative:margin;mso-position-vertical:absolute;mso-position-vertical-relative:text;mso-width-percent:0;mso-height-percent:0;mso-width-relative:margin;mso-height-relative:margin" o:gfxdata="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" strokecolor="black [3200]" strokeweight="2.75pt">
                 <v:stroke startarrowwidth="wide" startarrowlength="long" endarrow="block" endarrowwidth="wide" endarrowlength="long" joinstyle="miter"/>
+                <w10:wrap anchorx="margin"/>
               </v:shape>
             </w:pict>
           </mc:Fallback>
@@ -684,18 +707,18 @@
         <mc:AlternateContent>
           <mc:Choice Requires="wps">
             <w:drawing>
-              <wp:anchor distT="0" distB="0" distL="114300" distR="114300" simplePos="0" relativeHeight="251663360" behindDoc="0" locked="0" layoutInCell="1" allowOverlap="1" wp14:anchorId="7840CB16" wp14:editId="68BC130F">
+              <wp:anchor distT="0" distB="0" distL="114300" distR="114300" simplePos="0" relativeHeight="251661312" behindDoc="0" locked="0" layoutInCell="1" allowOverlap="1" wp14:anchorId="260FAC75" wp14:editId="4257C3E5">
                 <wp:simplePos x="0" y="0"/>
                 <wp:positionH relativeFrom="column">
-                  <wp:posOffset>1628776</wp:posOffset>
+                  <wp:posOffset>1628775</wp:posOffset>
                 </wp:positionH>
                 <wp:positionV relativeFrom="paragraph">
-                  <wp:posOffset>53975</wp:posOffset>
+                  <wp:posOffset>44450</wp:posOffset>
                 </wp:positionV>
-                <wp:extent cx="1181100" cy="4048125"/>
-                <wp:effectExtent l="19050" t="38100" r="57150" b="9525"/>
+                <wp:extent cx="685800" cy="2057400"/>
+                <wp:effectExtent l="19050" t="38100" r="57150" b="19050"/>
                 <wp:wrapNone/>
-                <wp:docPr id="5" name="מחבר חץ ישר 5"/>
+                <wp:docPr id="4" name="מחבר חץ ישר 4"/>
                 <wp:cNvGraphicFramePr/>
                 <a:graphic xmlns:a="http://schemas.openxmlformats.org/drawingml/2006/main">
                   <a:graphicData uri="http://schemas.microsoft.com/office/word/2010/wordprocessingShape">
@@ -704,7 +727,7 @@
                       <wps:spPr>
                         <a:xfrm flipV="1">
                           <a:off x="0" y="0"/>
-                          <a:ext cx="1181100" cy="4048125"/>
+                          <a:ext cx="685800" cy="2057400"/>
                         </a:xfrm>
                         <a:prstGeom prst="straightConnector1">
                           <a:avLst/>
@@ -743,7 +766,7 @@
           </mc:Choice>
           <mc:Fallback>
             <w:pict>
-              <v:shape w14:anchorId="6BE64ED0" id="מחבר חץ ישר 5" o:spid="_x0000_s1026" type="#_x0000_t32" style="position:absolute;left:0;text-align:left;margin-left:128.25pt;margin-top:4.25pt;width:93pt;height:318.75pt;flip:y;z-index:251663360;visibility:visible;mso-wrap-style:square;mso-width-percent:0;mso-height-percent:0;mso-wrap-distance-left:9pt;mso-wrap-distance-top:0;mso-wrap-distance-right:9pt;mso-wrap-distance-bottom:0;mso-position-horizontal:absolute;mso-position-horizontal-relative:text;mso-position-vertical:absolute;mso-position-vertical-relative:text;mso-width-percent:0;mso-height-percent:0;mso-width-relative:margin;mso-height-relative:margin" o:gfxdata="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" strokecolor="black [3200]" strokeweight="2.75pt">
+              <v:shape w14:anchorId="5DC0FB16" id="מחבר חץ ישר 4" o:spid="_x0000_s1026" type="#_x0000_t32" style="position:absolute;margin-left:128.25pt;margin-top:3.5pt;width:54pt;height:162pt;flip:y;z-index:251661312;visibility:visible;mso-wrap-style:square;mso-width-percent:0;mso-height-percent:0;mso-wrap-distance-left:9pt;mso-wrap-distance-top:0;mso-wrap-distance-right:9pt;mso-wrap-distance-bottom:0;mso-position-horizontal:absolute;mso-position-horizontal-relative:text;mso-position-vertical:absolute;mso-position-vertical-relative:text;mso-width-percent:0;mso-height-percent:0;mso-width-relative:margin;mso-height-relative:margin" o:gfxdata="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" strokecolor="black [3200]" strokeweight="2.75pt">
                 <v:stroke startarrowwidth="wide" startarrowlength="long" endarrow="block" endarrowwidth="wide" endarrowlength="long" joinstyle="miter"/>
               </v:shape>
             </w:pict>
@@ -761,16 +784,175 @@
         <mc:AlternateContent>
           <mc:Choice Requires="wps">
             <w:drawing>
-              <wp:anchor distT="0" distB="0" distL="114300" distR="114300" simplePos="0" relativeHeight="251659264" behindDoc="0" locked="0" layoutInCell="1" allowOverlap="1">
+              <wp:anchor distT="0" distB="0" distL="114300" distR="114300" simplePos="0" relativeHeight="251672576" behindDoc="0" locked="0" layoutInCell="1" allowOverlap="1" wp14:anchorId="3C02F54B" wp14:editId="58891490">
+                <wp:simplePos x="0" y="0"/>
+                <wp:positionH relativeFrom="margin">
+                  <wp:posOffset>2933700</wp:posOffset>
+                </wp:positionH>
+                <wp:positionV relativeFrom="paragraph">
+                  <wp:posOffset>50165</wp:posOffset>
+                </wp:positionV>
+                <wp:extent cx="45720" cy="3886200"/>
+                <wp:effectExtent l="57150" t="38100" r="68580" b="38100"/>
+                <wp:wrapNone/>
+                <wp:docPr id="13" name="מחבר חץ ישר 13"/>
+                <wp:cNvGraphicFramePr/>
+                <a:graphic xmlns:a="http://schemas.openxmlformats.org/drawingml/2006/main">
+                  <a:graphicData uri="http://schemas.microsoft.com/office/word/2010/wordprocessingShape">
+                    <wps:wsp>
+                      <wps:cNvCnPr/>
+                      <wps:spPr>
+                        <a:xfrm flipH="1" flipV="1">
+                          <a:off x="0" y="0"/>
+                          <a:ext cx="45720" cy="3886200"/>
+                        </a:xfrm>
+                        <a:prstGeom prst="straightConnector1">
+                          <a:avLst/>
+                        </a:prstGeom>
+                        <a:ln w="34925" cap="sq">
+                          <a:solidFill>
+                            <a:schemeClr val="tx1"/>
+                          </a:solidFill>
+                          <a:prstDash val="sysDash"/>
+                          <a:tailEnd type="triangle" w="lg" len="lg"/>
+                        </a:ln>
+                      </wps:spPr>
+                      <wps:style>
+                        <a:lnRef idx="1">
+                          <a:schemeClr val="accent1"/>
+                        </a:lnRef>
+                        <a:fillRef idx="0">
+                          <a:schemeClr val="accent1"/>
+                        </a:fillRef>
+                        <a:effectRef idx="0">
+                          <a:schemeClr val="accent1"/>
+                        </a:effectRef>
+                        <a:fontRef idx="minor">
+                          <a:schemeClr val="tx1"/>
+                        </a:fontRef>
+                      </wps:style>
+                      <wps:bodyPr/>
+                    </wps:wsp>
+                  </a:graphicData>
+                </a:graphic>
+                <wp14:sizeRelH relativeFrom="margin">
+                  <wp14:pctWidth>0</wp14:pctWidth>
+                </wp14:sizeRelH>
+                <wp14:sizeRelV relativeFrom="margin">
+                  <wp14:pctHeight>0</wp14:pctHeight>
+                </wp14:sizeRelV>
+              </wp:anchor>
+            </w:drawing>
+          </mc:Choice>
+          <mc:Fallback>
+            <w:pict>
+              <v:shape w14:anchorId="6A0417C6" id="מחבר חץ ישר 13" o:spid="_x0000_s1026" type="#_x0000_t32" style="position:absolute;margin-left:231pt;margin-top:3.95pt;width:3.6pt;height:306pt;flip:x y;z-index:251672576;visibility:visible;mso-wrap-style:square;mso-width-percent:0;mso-height-percent:0;mso-wrap-distance-left:9pt;mso-wrap-distance-top:0;mso-wrap-distance-right:9pt;mso-wrap-distance-bottom:0;mso-position-horizontal:absolute;mso-position-horizontal-relative:margin;mso-position-vertical:absolute;mso-position-vertical-relative:text;mso-width-percent:0;mso-height-percent:0;mso-width-relative:margin;mso-height-relative:margin" o:gfxdata="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" strokecolor="black [3213]" strokeweight="2.75pt">
+                <v:stroke dashstyle="3 1" endarrow="block" endarrowwidth="wide" endarrowlength="long" joinstyle="miter" endcap="square"/>
+                <w10:wrap anchorx="margin"/>
+              </v:shape>
+            </w:pict>
+          </mc:Fallback>
+        </mc:AlternateContent>
+      </w:r>
+      <w:r>
+        <w:rPr>
+          <w:b/>
+          <w:bCs/>
+          <w:noProof/>
+          <w:sz w:val="28"/>
+          <w:szCs w:val="28"/>
+        </w:rPr>
+        <mc:AlternateContent>
+          <mc:Choice Requires="wps">
+            <w:drawing>
+              <wp:anchor distT="0" distB="0" distL="114300" distR="114300" simplePos="0" relativeHeight="251669504" behindDoc="0" locked="0" layoutInCell="1" allowOverlap="1" wp14:anchorId="1DE6BBBF" wp14:editId="37BD4349">
                 <wp:simplePos x="0" y="0"/>
                 <wp:positionH relativeFrom="column">
-                  <wp:posOffset>1647826</wp:posOffset>
+                  <wp:posOffset>3152775</wp:posOffset>
                 </wp:positionH>
                 <wp:positionV relativeFrom="paragraph">
-                  <wp:posOffset>45084</wp:posOffset>
+                  <wp:posOffset>44450</wp:posOffset>
                 </wp:positionV>
-                <wp:extent cx="323850" cy="819150"/>
-                <wp:effectExtent l="19050" t="38100" r="57150" b="19050"/>
+                <wp:extent cx="1047750" cy="3200400"/>
+                <wp:effectExtent l="76200" t="38100" r="19050" b="19050"/>
+                <wp:wrapNone/>
+                <wp:docPr id="8" name="מחבר חץ ישר 8"/>
+                <wp:cNvGraphicFramePr/>
+                <a:graphic xmlns:a="http://schemas.openxmlformats.org/drawingml/2006/main">
+                  <a:graphicData uri="http://schemas.microsoft.com/office/word/2010/wordprocessingShape">
+                    <wps:wsp>
+                      <wps:cNvCnPr/>
+                      <wps:spPr>
+                        <a:xfrm flipH="1" flipV="1">
+                          <a:off x="0" y="0"/>
+                          <a:ext cx="1047750" cy="3200400"/>
+                        </a:xfrm>
+                        <a:prstGeom prst="straightConnector1">
+                          <a:avLst/>
+                        </a:prstGeom>
+                        <a:ln w="34925">
+                          <a:prstDash val="solid"/>
+                          <a:headEnd w="lg" len="lg"/>
+                          <a:tailEnd type="triangle" w="lg" len="lg"/>
+                        </a:ln>
+                      </wps:spPr>
+                      <wps:style>
+                        <a:lnRef idx="1">
+                          <a:schemeClr val="dk1"/>
+                        </a:lnRef>
+                        <a:fillRef idx="0">
+                          <a:schemeClr val="dk1"/>
+                        </a:fillRef>
+                        <a:effectRef idx="0">
+                          <a:schemeClr val="dk1"/>
+                        </a:effectRef>
+                        <a:fontRef idx="minor">
+                          <a:schemeClr val="tx1"/>
+                        </a:fontRef>
+                      </wps:style>
+                      <wps:bodyPr/>
+                    </wps:wsp>
+                  </a:graphicData>
+                </a:graphic>
+                <wp14:sizeRelH relativeFrom="margin">
+                  <wp14:pctWidth>0</wp14:pctWidth>
+                </wp14:sizeRelH>
+                <wp14:sizeRelV relativeFrom="margin">
+                  <wp14:pctHeight>0</wp14:pctHeight>
+                </wp14:sizeRelV>
+              </wp:anchor>
+            </w:drawing>
+          </mc:Choice>
+          <mc:Fallback>
+            <w:pict>
+              <v:shape w14:anchorId="4DB51A14" id="מחבר חץ ישר 8" o:spid="_x0000_s1026" type="#_x0000_t32" style="position:absolute;margin-left:248.25pt;margin-top:3.5pt;width:82.5pt;height:252pt;flip:x y;z-index:251669504;visibility:visible;mso-wrap-style:square;mso-width-percent:0;mso-height-percent:0;mso-wrap-distance-left:9pt;mso-wrap-distance-top:0;mso-wrap-distance-right:9pt;mso-wrap-distance-bottom:0;mso-position-horizontal:absolute;mso-position-horizontal-relative:text;mso-position-vertical:absolute;mso-position-vertical-relative:text;mso-width-percent:0;mso-height-percent:0;mso-width-relative:margin;mso-height-relative:margin" o:gfxdata="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" strokecolor="black [3200]" strokeweight="2.75pt">
+                <v:stroke startarrowwidth="wide" startarrowlength="long" endarrow="block" endarrowwidth="wide" endarrowlength="long" joinstyle="miter"/>
+              </v:shape>
+            </w:pict>
+          </mc:Fallback>
+        </mc:AlternateContent>
+      </w:r>
+      <w:r>
+        <w:rPr>
+          <w:b/>
+          <w:bCs/>
+          <w:noProof/>
+          <w:sz w:val="28"/>
+          <w:szCs w:val="28"/>
+        </w:rPr>
+        <mc:AlternateContent>
+          <mc:Choice Requires="wps">
+            <w:drawing>
+              <wp:anchor distT="0" distB="0" distL="114300" distR="114300" simplePos="0" relativeHeight="251659264" behindDoc="0" locked="0" layoutInCell="1" allowOverlap="1" wp14:anchorId="4F739FAF" wp14:editId="21C1EC5F">
+                <wp:simplePos x="0" y="0"/>
+                <wp:positionH relativeFrom="column">
+                  <wp:posOffset>1647825</wp:posOffset>
+                </wp:positionH>
+                <wp:positionV relativeFrom="paragraph">
+                  <wp:posOffset>44450</wp:posOffset>
+                </wp:positionV>
+                <wp:extent cx="338328" cy="914400"/>
+                <wp:effectExtent l="19050" t="38100" r="43180" b="19050"/>
                 <wp:wrapNone/>
                 <wp:docPr id="3" name="מחבר חץ ישר 3"/>
                 <wp:cNvGraphicFramePr/>
@@ -781,7 +963,7 @@
                       <wps:spPr>
                         <a:xfrm flipV="1">
                           <a:off x="0" y="0"/>
-                          <a:ext cx="323850" cy="819150"/>
+                          <a:ext cx="338328" cy="914400"/>
                         </a:xfrm>
                         <a:prstGeom prst="straightConnector1">
                           <a:avLst/>
@@ -820,88 +1002,7 @@
           </mc:Choice>
           <mc:Fallback>
             <w:pict>
-              <v:shapetype w14:anchorId="6E336181" id="_x0000_t32" coordsize="21600,21600" o:spt="32" o:oned="t" path="m,l21600,21600e" filled="f">
-                <v:path arrowok="t" fillok="f" o:connecttype="none"/>
-                <o:lock v:ext="edit" shapetype="t"/>
-              </v:shapetype>
-              <v:shape id="מחבר חץ ישר 3" o:spid="_x0000_s1026" type="#_x0000_t32" style="position:absolute;left:0;text-align:left;margin-left:129.75pt;margin-top:3.55pt;width:25.5pt;height:64.5pt;flip:y;z-index:251659264;visibility:visible;mso-wrap-style:square;mso-width-percent:0;mso-height-percent:0;mso-wrap-distance-left:9pt;mso-wrap-distance-top:0;mso-wrap-distance-right:9pt;mso-wrap-distance-bottom:0;mso-position-horizontal:absolute;mso-position-horizontal-relative:text;mso-position-vertical:absolute;mso-position-vertical-relative:text;mso-width-percent:0;mso-height-percent:0;mso-width-relative:margin;mso-height-relative:margin" o:gfxdata="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" strokecolor="black [3200]" strokeweight="2.75pt">
-                <v:stroke startarrowwidth="wide" startarrowlength="long" endarrow="block" endarrowwidth="wide" endarrowlength="long" joinstyle="miter"/>
-              </v:shape>
-            </w:pict>
-          </mc:Fallback>
-        </mc:AlternateContent>
-      </w:r>
-      <w:r>
-        <w:rPr>
-          <w:b/>
-          <w:bCs/>
-          <w:noProof/>
-          <w:sz w:val="28"/>
-          <w:szCs w:val="28"/>
-        </w:rPr>
-        <mc:AlternateContent>
-          <mc:Choice Requires="wps">
-            <w:drawing>
-              <wp:anchor distT="0" distB="0" distL="114300" distR="114300" simplePos="0" relativeHeight="251665408" behindDoc="0" locked="0" layoutInCell="1" allowOverlap="1" wp14:anchorId="437AF97A" wp14:editId="5FC183E7">
-                <wp:simplePos x="0" y="0"/>
-                <wp:positionH relativeFrom="column">
-                  <wp:posOffset>3952875</wp:posOffset>
-                </wp:positionH>
-                <wp:positionV relativeFrom="paragraph">
-                  <wp:posOffset>45084</wp:posOffset>
-                </wp:positionV>
-                <wp:extent cx="228600" cy="847725"/>
-                <wp:effectExtent l="95250" t="38100" r="19050" b="9525"/>
-                <wp:wrapNone/>
-                <wp:docPr id="6" name="מחבר חץ ישר 6"/>
-                <wp:cNvGraphicFramePr/>
-                <a:graphic xmlns:a="http://schemas.openxmlformats.org/drawingml/2006/main">
-                  <a:graphicData uri="http://schemas.microsoft.com/office/word/2010/wordprocessingShape">
-                    <wps:wsp>
-                      <wps:cNvCnPr/>
-                      <wps:spPr>
-                        <a:xfrm flipH="1" flipV="1">
-                          <a:off x="0" y="0"/>
-                          <a:ext cx="228600" cy="847725"/>
-                        </a:xfrm>
-                        <a:prstGeom prst="straightConnector1">
-                          <a:avLst/>
-                        </a:prstGeom>
-                        <a:ln w="34925">
-                          <a:headEnd w="lg" len="lg"/>
-                          <a:tailEnd type="triangle" w="lg" len="lg"/>
-                        </a:ln>
-                      </wps:spPr>
-                      <wps:style>
-                        <a:lnRef idx="1">
-                          <a:schemeClr val="dk1"/>
-                        </a:lnRef>
-                        <a:fillRef idx="0">
-                          <a:schemeClr val="dk1"/>
-                        </a:fillRef>
-                        <a:effectRef idx="0">
-                          <a:schemeClr val="dk1"/>
-                        </a:effectRef>
-                        <a:fontRef idx="minor">
-                          <a:schemeClr val="tx1"/>
-                        </a:fontRef>
-                      </wps:style>
-                      <wps:bodyPr/>
-                    </wps:wsp>
-                  </a:graphicData>
-                </a:graphic>
-                <wp14:sizeRelH relativeFrom="margin">
-                  <wp14:pctWidth>0</wp14:pctWidth>
-                </wp14:sizeRelH>
-                <wp14:sizeRelV relativeFrom="margin">
-                  <wp14:pctHeight>0</wp14:pctHeight>
-                </wp14:sizeRelV>
-              </wp:anchor>
-            </w:drawing>
-          </mc:Choice>
-          <mc:Fallback>
-            <w:pict>
-              <v:shape w14:anchorId="7C748E0F" id="מחבר חץ ישר 6" o:spid="_x0000_s1026" type="#_x0000_t32" style="position:absolute;left:0;text-align:left;margin-left:311.25pt;margin-top:3.55pt;width:18pt;height:66.75pt;flip:x y;z-index:251665408;visibility:visible;mso-wrap-style:square;mso-width-percent:0;mso-height-percent:0;mso-wrap-distance-left:9pt;mso-wrap-distance-top:0;mso-wrap-distance-right:9pt;mso-wrap-distance-bottom:0;mso-position-horizontal:absolute;mso-position-horizontal-relative:text;mso-position-vertical:absolute;mso-position-vertical-relative:text;mso-width-percent:0;mso-height-percent:0;mso-width-relative:margin;mso-height-relative:margin" o:gfxdata="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" strokecolor="black [3200]" strokeweight="2.75pt">
+              <v:shape w14:anchorId="2F1A846A" id="מחבר חץ ישר 3" o:spid="_x0000_s1026" type="#_x0000_t32" style="position:absolute;margin-left:129.75pt;margin-top:3.5pt;width:26.65pt;height:1in;flip:y;z-index:251659264;visibility:visible;mso-wrap-style:square;mso-width-percent:0;mso-height-percent:0;mso-wrap-distance-left:9pt;mso-wrap-distance-top:0;mso-wrap-distance-right:9pt;mso-wrap-distance-bottom:0;mso-position-horizontal:absolute;mso-position-horizontal-relative:text;mso-position-vertical:absolute;mso-position-vertical-relative:text;mso-width-percent:0;mso-height-percent:0;mso-width-relative:margin;mso-height-relative:margin" o:gfxdata="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" strokecolor="black [3200]" strokeweight="2.75pt">
                 <v:stroke startarrowwidth="wide" startarrowlength="long" endarrow="block" endarrowwidth="wide" endarrowlength="long" joinstyle="miter"/>
               </v:shape>
             </w:pict>
@@ -1356,16 +1457,6 @@
         </w:rPr>
       </w:pPr>
     </w:p>
-    <w:p>
-      <w:pPr>
-        <w:rPr>
-          <w:b/>
-          <w:bCs/>
-          <w:sz w:val="28"/>
-          <w:szCs w:val="28"/>
-        </w:rPr>
-      </w:pPr>
-    </w:p>
     <w:tbl>
       <w:tblPr>
         <w:tblStyle w:val="a3"/>
@@ -1724,6 +1815,27 @@
                 <w:szCs w:val="24"/>
               </w:rPr>
             </w:pPr>
+            <w:r>
+              <w:rPr>
+                <w:sz w:val="24"/>
+                <w:szCs w:val="24"/>
+              </w:rPr>
+              <w:t>+ Soldiers*</w:t>
+            </w:r>
+            <w:r>
+              <w:rPr>
+                <w:sz w:val="24"/>
+                <w:szCs w:val="24"/>
+              </w:rPr>
+              <w:t>[8][8]</w:t>
+            </w:r>
+            <w:r>
+              <w:rPr>
+                <w:sz w:val="24"/>
+                <w:szCs w:val="24"/>
+              </w:rPr>
+              <w:t xml:space="preserve"> _board</w:t>
+            </w:r>
           </w:p>
         </w:tc>
       </w:tr>
@@ -1778,7 +1890,61 @@
                 <w:sz w:val="24"/>
                 <w:szCs w:val="24"/>
               </w:rPr>
-              <w:t>+ ~Board()</w:t>
+              <w:t>+ ~</w:t>
+            </w:r>
+            <w:proofErr w:type="gramStart"/>
+            <w:r>
+              <w:rPr>
+                <w:sz w:val="24"/>
+                <w:szCs w:val="24"/>
+              </w:rPr>
+              <w:t>Board(</w:t>
+            </w:r>
+            <w:proofErr w:type="gramEnd"/>
+            <w:r>
+              <w:rPr>
+                <w:sz w:val="24"/>
+                <w:szCs w:val="24"/>
+              </w:rPr>
+              <w:t>)</w:t>
+            </w:r>
+          </w:p>
+          <w:p>
+            <w:pPr>
+              <w:rPr>
+                <w:sz w:val="24"/>
+                <w:szCs w:val="24"/>
+              </w:rPr>
+            </w:pPr>
+            <w:r>
+              <w:rPr>
+                <w:sz w:val="24"/>
+                <w:szCs w:val="24"/>
+              </w:rPr>
+              <w:t>-</w:t>
+            </w:r>
+            <w:r>
+              <w:rPr>
+                <w:sz w:val="24"/>
+                <w:szCs w:val="24"/>
+              </w:rPr>
+              <w:t xml:space="preserve"> </w:t>
+            </w:r>
+            <w:proofErr w:type="spellStart"/>
+            <w:r>
+              <w:rPr>
+                <w:sz w:val="24"/>
+                <w:szCs w:val="24"/>
+              </w:rPr>
+              <w:t>setBoard</w:t>
+            </w:r>
+            <w:proofErr w:type="spellEnd"/>
+            <w:r>
+              <w:rPr>
+                <w:sz w:val="24"/>
+                <w:szCs w:val="24"/>
+              </w:rPr>
+              <w:t>(string)</w:t>
             </w:r>
           </w:p>
           <w:p>
@@ -1809,7 +1975,23 @@
                 <w:sz w:val="24"/>
                 <w:szCs w:val="24"/>
               </w:rPr>
-              <w:t>(string) :  Soldier*</w:t>
+              <w:t>(string</w:t>
+            </w:r>
+            <w:proofErr w:type="gramStart"/>
+            <w:r>
+              <w:rPr>
+                <w:sz w:val="24"/>
+                <w:szCs w:val="24"/>
+              </w:rPr>
+              <w:t>) :</w:t>
+            </w:r>
+            <w:proofErr w:type="gramEnd"/>
+            <w:r>
+              <w:rPr>
+                <w:sz w:val="24"/>
+                <w:szCs w:val="24"/>
+              </w:rPr>
+              <w:t xml:space="preserve">  Soldier*</w:t>
             </w:r>
           </w:p>
           <w:p>
@@ -1849,8 +2031,6 @@
               </w:rPr>
               <w:t xml:space="preserve">Soldier*) </w:t>
             </w:r>
-            <w:bookmarkStart w:id="0" w:name="_GoBack"/>
-            <w:bookmarkEnd w:id="0"/>
           </w:p>
           <w:p>
             <w:pPr>
@@ -1916,7 +2096,7 @@
 </file>
 
 <file path=word/numbering.xml><?xml version="1.0" encoding="utf-8"?>
-<w:numbering xmlns:wpc="http://schemas.microsoft.com/office/word/2010/wordprocessingCanvas" xmlns:cx="http://schemas.microsoft.com/office/drawing/2014/chartex" xmlns:cx1="http://schemas.microsoft.com/office/drawing/2015/9/8/chartex" xmlns:mc="http://schemas.openxmlformats.org/markup-compatibility/2006" xmlns:o="urn:schemas-microsoft-com:office:office" xmlns:r="http://schemas.openxmlformats.org/officeDocument/2006/relationships" xmlns:m="http://schemas.openxmlformats.org/officeDocument/2006/math" xmlns:v="urn:schemas-microsoft-com:vml" xmlns:wp14="http://schemas.microsoft.com/office/word/2010/wordprocessingDrawing" xmlns:wp="http://schemas.openxmlformats.org/drawingml/2006/wordprocessingDrawing" xmlns:w10="urn:schemas-microsoft-com:office:word" xmlns:w="http://schemas.openxmlformats.org/wordprocessingml/2006/main" xmlns:w14="http://schemas.microsoft.com/office/word/2010/wordml" xmlns:w15="http://schemas.microsoft.com/office/word/2012/wordml" xmlns:w16se="http://schemas.microsoft.com/office/word/2015/wordml/symex" xmlns:wpg="http://schemas.microsoft.com/office/word/2010/wordprocessingGroup" xmlns:wpi="http://schemas.microsoft.com/office/word/2010/wordprocessingInk" xmlns:wne="http://schemas.microsoft.com/office/word/2006/wordml" xmlns:wps="http://schemas.microsoft.com/office/word/2010/wordprocessingShape" mc:Ignorable="w14 w15 w16se wp14">
+<w:numbering xmlns:wpc="http://schemas.microsoft.com/office/word/2010/wordprocessingCanvas" xmlns:cx="http://schemas.microsoft.com/office/drawing/2014/chartex" xmlns:mc="http://schemas.openxmlformats.org/markup-compatibility/2006" xmlns:o="urn:schemas-microsoft-com:office:office" xmlns:r="http://schemas.openxmlformats.org/officeDocument/2006/relationships" xmlns:m="http://schemas.openxmlformats.org/officeDocument/2006/math" xmlns:v="urn:schemas-microsoft-com:vml" xmlns:wp14="http://schemas.microsoft.com/office/word/2010/wordprocessingDrawing" xmlns:wp="http://schemas.openxmlformats.org/drawingml/2006/wordprocessingDrawing" xmlns:w10="urn:schemas-microsoft-com:office:word" xmlns:w="http://schemas.openxmlformats.org/wordprocessingml/2006/main" xmlns:w14="http://schemas.microsoft.com/office/word/2010/wordml" xmlns:w15="http://schemas.microsoft.com/office/word/2012/wordml" xmlns:w16se="http://schemas.microsoft.com/office/word/2015/wordml/symex" xmlns:wpg="http://schemas.microsoft.com/office/word/2010/wordprocessingGroup" xmlns:wpi="http://schemas.microsoft.com/office/word/2010/wordprocessingInk" xmlns:wne="http://schemas.microsoft.com/office/word/2006/wordml" xmlns:wps="http://schemas.microsoft.com/office/word/2010/wordprocessingShape" mc:Ignorable="w14 w15 w16se wp14">
   <w:abstractNum w:abstractNumId="0" w15:restartNumberingAfterBreak="0">
     <w:nsid w:val="0AC31D43"/>
     <w:multiLevelType w:val="hybridMultilevel"/>
@@ -2030,6 +2210,230 @@
     </w:lvl>
   </w:abstractNum>
   <w:abstractNum w:abstractNumId="1" w15:restartNumberingAfterBreak="0">
+    <w:nsid w:val="448E4D1F"/>
+    <w:multiLevelType w:val="hybridMultilevel"/>
+    <w:tmpl w:val="F2E02D6A"/>
+    <w:lvl w:ilvl="0" w:tplc="05283F5A">
+      <w:numFmt w:val="bullet"/>
+      <w:lvlText w:val="-"/>
+      <w:lvlJc w:val="left"/>
+      <w:pPr>
+        <w:ind w:left="720" w:hanging="360"/>
+      </w:pPr>
+      <w:rPr>
+        <w:rFonts w:ascii="Calibri" w:eastAsiaTheme="minorHAnsi" w:hAnsi="Calibri" w:cs="Calibri" w:hint="default"/>
+      </w:rPr>
+    </w:lvl>
+    <w:lvl w:ilvl="1" w:tplc="04090003" w:tentative="1">
+      <w:start w:val="1"/>
+      <w:numFmt w:val="bullet"/>
+      <w:lvlText w:val="o"/>
+      <w:lvlJc w:val="left"/>
+      <w:pPr>
+        <w:ind w:left="1440" w:hanging="360"/>
+      </w:pPr>
+      <w:rPr>
+        <w:rFonts w:ascii="Courier New" w:hAnsi="Courier New" w:cs="Courier New" w:hint="default"/>
+      </w:rPr>
+    </w:lvl>
+    <w:lvl w:ilvl="2" w:tplc="04090005" w:tentative="1">
+      <w:start w:val="1"/>
+      <w:numFmt w:val="bullet"/>
+      <w:lvlText w:val=""/>
+      <w:lvlJc w:val="left"/>
+      <w:pPr>
+        <w:ind w:left="2160" w:hanging="360"/>
+      </w:pPr>
+      <w:rPr>
+        <w:rFonts w:ascii="Wingdings" w:hAnsi="Wingdings" w:hint="default"/>
+      </w:rPr>
+    </w:lvl>
+    <w:lvl w:ilvl="3" w:tplc="04090001" w:tentative="1">
+      <w:start w:val="1"/>
+      <w:numFmt w:val="bullet"/>
+      <w:lvlText w:val=""/>
+      <w:lvlJc w:val="left"/>
+      <w:pPr>
+        <w:ind w:left="2880" w:hanging="360"/>
+      </w:pPr>
+      <w:rPr>
+        <w:rFonts w:ascii="Symbol" w:hAnsi="Symbol" w:hint="default"/>
+      </w:rPr>
+    </w:lvl>
+    <w:lvl w:ilvl="4" w:tplc="04090003" w:tentative="1">
+      <w:start w:val="1"/>
+      <w:numFmt w:val="bullet"/>
+      <w:lvlText w:val="o"/>
+      <w:lvlJc w:val="left"/>
+      <w:pPr>
+        <w:ind w:left="3600" w:hanging="360"/>
+      </w:pPr>
+      <w:rPr>
+        <w:rFonts w:ascii="Courier New" w:hAnsi="Courier New" w:cs="Courier New" w:hint="default"/>
+      </w:rPr>
+    </w:lvl>
+    <w:lvl w:ilvl="5" w:tplc="04090005" w:tentative="1">
+      <w:start w:val="1"/>
+      <w:numFmt w:val="bullet"/>
+      <w:lvlText w:val=""/>
+      <w:lvlJc w:val="left"/>
+      <w:pPr>
+        <w:ind w:left="4320" w:hanging="360"/>
+      </w:pPr>
+      <w:rPr>
+        <w:rFonts w:ascii="Wingdings" w:hAnsi="Wingdings" w:hint="default"/>
+      </w:rPr>
+    </w:lvl>
+    <w:lvl w:ilvl="6" w:tplc="04090001" w:tentative="1">
+      <w:start w:val="1"/>
+      <w:numFmt w:val="bullet"/>
+      <w:lvlText w:val=""/>
+      <w:lvlJc w:val="left"/>
+      <w:pPr>
+        <w:ind w:left="5040" w:hanging="360"/>
+      </w:pPr>
+      <w:rPr>
+        <w:rFonts w:ascii="Symbol" w:hAnsi="Symbol" w:hint="default"/>
+      </w:rPr>
+    </w:lvl>
+    <w:lvl w:ilvl="7" w:tplc="04090003" w:tentative="1">
+      <w:start w:val="1"/>
+      <w:numFmt w:val="bullet"/>
+      <w:lvlText w:val="o"/>
+      <w:lvlJc w:val="left"/>
+      <w:pPr>
+        <w:ind w:left="5760" w:hanging="360"/>
+      </w:pPr>
+      <w:rPr>
+        <w:rFonts w:ascii="Courier New" w:hAnsi="Courier New" w:cs="Courier New" w:hint="default"/>
+      </w:rPr>
+    </w:lvl>
+    <w:lvl w:ilvl="8" w:tplc="04090005" w:tentative="1">
+      <w:start w:val="1"/>
+      <w:numFmt w:val="bullet"/>
+      <w:lvlText w:val=""/>
+      <w:lvlJc w:val="left"/>
+      <w:pPr>
+        <w:ind w:left="6480" w:hanging="360"/>
+      </w:pPr>
+      <w:rPr>
+        <w:rFonts w:ascii="Wingdings" w:hAnsi="Wingdings" w:hint="default"/>
+      </w:rPr>
+    </w:lvl>
+  </w:abstractNum>
+  <w:abstractNum w:abstractNumId="2" w15:restartNumberingAfterBreak="0">
+    <w:nsid w:val="5A1A6B7F"/>
+    <w:multiLevelType w:val="hybridMultilevel"/>
+    <w:tmpl w:val="926CD70A"/>
+    <w:lvl w:ilvl="0" w:tplc="1CB8169A">
+      <w:numFmt w:val="bullet"/>
+      <w:lvlText w:val="-"/>
+      <w:lvlJc w:val="left"/>
+      <w:pPr>
+        <w:ind w:left="720" w:hanging="360"/>
+      </w:pPr>
+      <w:rPr>
+        <w:rFonts w:ascii="Calibri" w:eastAsiaTheme="minorHAnsi" w:hAnsi="Calibri" w:cs="Calibri" w:hint="default"/>
+      </w:rPr>
+    </w:lvl>
+    <w:lvl w:ilvl="1" w:tplc="04090003" w:tentative="1">
+      <w:start w:val="1"/>
+      <w:numFmt w:val="bullet"/>
+      <w:lvlText w:val="o"/>
+      <w:lvlJc w:val="left"/>
+      <w:pPr>
+        <w:ind w:left="1440" w:hanging="360"/>
+      </w:pPr>
+      <w:rPr>
+        <w:rFonts w:ascii="Courier New" w:hAnsi="Courier New" w:cs="Courier New" w:hint="default"/>
+      </w:rPr>
+    </w:lvl>
+    <w:lvl w:ilvl="2" w:tplc="04090005" w:tentative="1">
+      <w:start w:val="1"/>
+      <w:numFmt w:val="bullet"/>
+      <w:lvlText w:val=""/>
+      <w:lvlJc w:val="left"/>
+      <w:pPr>
+        <w:ind w:left="2160" w:hanging="360"/>
+      </w:pPr>
+      <w:rPr>
+        <w:rFonts w:ascii="Wingdings" w:hAnsi="Wingdings" w:hint="default"/>
+      </w:rPr>
+    </w:lvl>
+    <w:lvl w:ilvl="3" w:tplc="04090001" w:tentative="1">
+      <w:start w:val="1"/>
+      <w:numFmt w:val="bullet"/>
+      <w:lvlText w:val=""/>
+      <w:lvlJc w:val="left"/>
+      <w:pPr>
+        <w:ind w:left="2880" w:hanging="360"/>
+      </w:pPr>
+      <w:rPr>
+        <w:rFonts w:ascii="Symbol" w:hAnsi="Symbol" w:hint="default"/>
+      </w:rPr>
+    </w:lvl>
+    <w:lvl w:ilvl="4" w:tplc="04090003" w:tentative="1">
+      <w:start w:val="1"/>
+      <w:numFmt w:val="bullet"/>
+      <w:lvlText w:val="o"/>
+      <w:lvlJc w:val="left"/>
+      <w:pPr>
+        <w:ind w:left="3600" w:hanging="360"/>
+      </w:pPr>
+      <w:rPr>
+        <w:rFonts w:ascii="Courier New" w:hAnsi="Courier New" w:cs="Courier New" w:hint="default"/>
+      </w:rPr>
+    </w:lvl>
+    <w:lvl w:ilvl="5" w:tplc="04090005" w:tentative="1">
+      <w:start w:val="1"/>
+      <w:numFmt w:val="bullet"/>
+      <w:lvlText w:val=""/>
+      <w:lvlJc w:val="left"/>
+      <w:pPr>
+        <w:ind w:left="4320" w:hanging="360"/>
+      </w:pPr>
+      <w:rPr>
+        <w:rFonts w:ascii="Wingdings" w:hAnsi="Wingdings" w:hint="default"/>
+      </w:rPr>
+    </w:lvl>
+    <w:lvl w:ilvl="6" w:tplc="04090001" w:tentative="1">
+      <w:start w:val="1"/>
+      <w:numFmt w:val="bullet"/>
+      <w:lvlText w:val=""/>
+      <w:lvlJc w:val="left"/>
+      <w:pPr>
+        <w:ind w:left="5040" w:hanging="360"/>
+      </w:pPr>
+      <w:rPr>
+        <w:rFonts w:ascii="Symbol" w:hAnsi="Symbol" w:hint="default"/>
+      </w:rPr>
+    </w:lvl>
+    <w:lvl w:ilvl="7" w:tplc="04090003" w:tentative="1">
+      <w:start w:val="1"/>
+      <w:numFmt w:val="bullet"/>
+      <w:lvlText w:val="o"/>
+      <w:lvlJc w:val="left"/>
+      <w:pPr>
+        <w:ind w:left="5760" w:hanging="360"/>
+      </w:pPr>
+      <w:rPr>
+        <w:rFonts w:ascii="Courier New" w:hAnsi="Courier New" w:cs="Courier New" w:hint="default"/>
+      </w:rPr>
+    </w:lvl>
+    <w:lvl w:ilvl="8" w:tplc="04090005" w:tentative="1">
+      <w:start w:val="1"/>
+      <w:numFmt w:val="bullet"/>
+      <w:lvlText w:val=""/>
+      <w:lvlJc w:val="left"/>
+      <w:pPr>
+        <w:ind w:left="6480" w:hanging="360"/>
+      </w:pPr>
+      <w:rPr>
+        <w:rFonts w:ascii="Wingdings" w:hAnsi="Wingdings" w:hint="default"/>
+      </w:rPr>
+    </w:lvl>
+  </w:abstractNum>
+  <w:abstractNum w:abstractNumId="3" w15:restartNumberingAfterBreak="0">
     <w:nsid w:val="6DEE15DE"/>
     <w:multiLevelType w:val="hybridMultilevel"/>
     <w:tmpl w:val="8A101BAC"/>
@@ -2145,7 +2549,13 @@
     <w:abstractNumId w:val="0"/>
   </w:num>
   <w:num w:numId="2">
+    <w:abstractNumId w:val="3"/>
+  </w:num>
+  <w:num w:numId="3">
     <w:abstractNumId w:val="1"/>
+  </w:num>
+  <w:num w:numId="4">
+    <w:abstractNumId w:val="2"/>
   </w:num>
 </w:numbering>
 </file>

</xml_diff>